<commit_message>
Updating ofr first time no idea what im dong lets see if this works
</commit_message>
<xml_diff>
--- a/https:/github.com/zephmonette/Assignment2/instructions/COMP 3512 Assignment 2.docx
+++ b/https:/github.com/zephmonette/Assignment2/instructions/COMP 3512 Assignment 2.docx
@@ -87,8 +87,9 @@
         <w:rPr>
           <w:i/>
           <w:sz w:val="24"/>
-        </w:rPr>
-        <w:t>1</w:t>
+          <w:highlight w:val="yellow"/>
+        </w:rPr>
+        <w:t>2</w:t>
       </w:r>
       <w:r>
         <w:rPr>
@@ -102,7 +103,7 @@
           <w:i/>
           <w:sz w:val="24"/>
         </w:rPr>
-        <w:t>6</w:t>
+        <w:t>20</w:t>
       </w:r>
       <w:r>
         <w:rPr>
@@ -1533,6 +1534,15 @@
       <w:r>
         <w:t>”). Will take some time to set up.</w:t>
       </w:r>
+      <w:r>
+        <w:t xml:space="preserve"> </w:t>
+      </w:r>
+      <w:r>
+        <w:rPr>
+          <w:highlight w:val="yellow"/>
+        </w:rPr>
+        <w:t>I will provide a lab that illustrates this option.</w:t>
+      </w:r>
     </w:p>
     <w:p>
       <w:pPr>
@@ -2061,6 +2071,29 @@
       </w:r>
       <w:r>
         <w:t>.</w:t>
+      </w:r>
+      <w:r>
+        <w:t xml:space="preserve"> </w:t>
+      </w:r>
+      <w:r>
+        <w:rPr>
+          <w:highlight w:val="yellow"/>
+        </w:rPr>
+        <w:t xml:space="preserve">You will use the service that returns all companies in the Companies page. You </w:t>
+      </w:r>
+      <w:proofErr w:type="gramStart"/>
+      <w:r>
+        <w:rPr>
+          <w:highlight w:val="yellow"/>
+        </w:rPr>
+        <w:t>won’t</w:t>
+      </w:r>
+      <w:proofErr w:type="gramEnd"/>
+      <w:r>
+        <w:rPr>
+          <w:highlight w:val="yellow"/>
+        </w:rPr>
+        <w:t xml:space="preserve"> use the single symbol functionality in the assignment: I am asking you to do it in the milestone simply because it gives you some experience creating a “real” API.</w:t>
       </w:r>
     </w:p>
     <w:p/>
@@ -2692,7 +2725,19 @@
       </w:r>
       <w:proofErr w:type="spellEnd"/>
       <w:r>
-        <w:t xml:space="preserve">. This list must be populated in JavaScript from an API you create named </w:t>
+        <w:t>. This list must be populated in JavaScript from an API you create</w:t>
+      </w:r>
+      <w:r>
+        <w:t xml:space="preserve">d </w:t>
+      </w:r>
+      <w:r>
+        <w:rPr>
+          <w:highlight w:val="yellow"/>
+        </w:rPr>
+        <w:t>in your third milestone</w:t>
+      </w:r>
+      <w:r>
+        <w:t xml:space="preserve"> named </w:t>
       </w:r>
       <w:proofErr w:type="spellStart"/>
       <w:r>
@@ -3059,6 +3104,8 @@
       <w:r>
         <w:t>” the list.</w:t>
       </w:r>
+      <w:bookmarkStart w:id="0" w:name="_GoBack"/>
+      <w:bookmarkEnd w:id="0"/>
     </w:p>
     <w:p>
       <w:pPr>
@@ -4741,8 +4788,6 @@
       <w:r>
         <w:t xml:space="preserve"> page.</w:t>
       </w:r>
-      <w:bookmarkStart w:id="0" w:name="_GoBack"/>
-      <w:bookmarkEnd w:id="0"/>
     </w:p>
     <w:p/>
     <w:p>

</xml_diff>